<commit_message>
More resources and exploration of the databases
</commit_message>
<xml_diff>
--- a/Report.docx
+++ b/Report.docx
@@ -64,10 +64,13 @@
           <w:numId w:val="1"/>
         </w:numPr>
         <w:rPr>
-          <w:lang w:val="en-US"/>
-        </w:rPr>
-      </w:pPr>
-      <w:hyperlink r:id="rId6" w:history="1">
+          <w:rStyle w:val="Hipervnculo"/>
+          <w:color w:val="auto"/>
+          <w:u w:val="none"/>
+          <w:lang w:val="en-US"/>
+        </w:rPr>
+      </w:pPr>
+      <w:hyperlink r:id="rId6" w:anchor="data" w:history="1">
         <w:r>
           <w:rPr>
             <w:rStyle w:val="Hipervnculo"/>
@@ -79,6 +82,27 @@
     </w:p>
     <w:p>
       <w:pPr>
+        <w:pStyle w:val="Prrafodelista"/>
+        <w:numPr>
+          <w:ilvl w:val="0"/>
+          <w:numId w:val="1"/>
+        </w:numPr>
+        <w:rPr>
+          <w:lang w:val="en-US"/>
+        </w:rPr>
+      </w:pPr>
+      <w:hyperlink r:id="rId7" w:history="1">
+        <w:r>
+          <w:rPr>
+            <w:rStyle w:val="Hipervnculo"/>
+            <w:lang w:val="en-US"/>
+          </w:rPr>
+          <w:t>https://www.openintro.org/data/index.php?data=oscars</w:t>
+        </w:r>
+      </w:hyperlink>
+    </w:p>
+    <w:p>
+      <w:pPr>
         <w:jc w:val="both"/>
         <w:rPr>
           <w:lang w:val="en-US"/>
@@ -102,21 +126,7 @@
         <w:rPr>
           <w:lang w:val="en-US"/>
         </w:rPr>
-        <w:t xml:space="preserve">In order to make the join we had to do several transformations of the original </w:t>
-      </w:r>
-      <w:proofErr w:type="gramStart"/>
-      <w:r>
-        <w:rPr>
-          <w:lang w:val="en-US"/>
-        </w:rPr>
-        <w:t>databases,</w:t>
-      </w:r>
-      <w:proofErr w:type="gramEnd"/>
-      <w:r>
-        <w:rPr>
-          <w:lang w:val="en-US"/>
-        </w:rPr>
-        <w:t xml:space="preserve"> you can appreciate all the transformations step by step on the </w:t>
+        <w:t xml:space="preserve">In order to make the join we had to do several transformations of the original databases, you can appreciate all the transformations step by step on the </w:t>
       </w:r>
       <w:proofErr w:type="spellStart"/>
       <w:r>

</xml_diff>